<commit_message>
changes to instructions file
</commit_message>
<xml_diff>
--- a/Instructions.docx
+++ b/Instructions.docx
@@ -224,10 +224,10 @@
           <w:lang w:eastAsia="en-IN"/>
         </w:rPr>
         <w:drawing>
-          <wp:inline distT="0" distB="0" distL="0" distR="0" wp14:anchorId="67ACCE5C" wp14:editId="193604EF">
-            <wp:extent cx="5731510" cy="3381375"/>
-            <wp:effectExtent l="0" t="0" r="2540" b="9525"/>
-            <wp:docPr id="4" name="Picture 4"/>
+          <wp:inline distT="0" distB="0" distL="0" distR="0" wp14:anchorId="03727588" wp14:editId="5E83F21D">
+            <wp:extent cx="4152900" cy="2133600"/>
+            <wp:effectExtent l="0" t="0" r="0" b="0"/>
+            <wp:docPr id="5" name="Picture 5"/>
             <wp:cNvGraphicFramePr>
               <a:graphicFrameLocks xmlns:a="http://schemas.openxmlformats.org/drawingml/2006/main" noChangeAspect="1"/>
             </wp:cNvGraphicFramePr>
@@ -247,7 +247,177 @@
                   <pic:spPr>
                     <a:xfrm>
                       <a:off x="0" y="0"/>
+                      <a:ext cx="4152900" cy="2133600"/>
+                    </a:xfrm>
+                    <a:prstGeom prst="rect">
+                      <a:avLst/>
+                    </a:prstGeom>
+                  </pic:spPr>
+                </pic:pic>
+              </a:graphicData>
+            </a:graphic>
+          </wp:inline>
+        </w:drawing>
+      </w:r>
+      <w:r>
+        <w:br/>
+      </w:r>
+    </w:p>
+    <w:p>
+      <w:pPr>
+        <w:pStyle w:val="ListParagraph"/>
+      </w:pPr>
+      <w:r>
+        <w:lastRenderedPageBreak/>
+        <w:br/>
+      </w:r>
+      <w:r>
+        <w:rPr>
+          <w:noProof/>
+          <w:lang w:eastAsia="en-IN"/>
+        </w:rPr>
+        <w:drawing>
+          <wp:inline distT="0" distB="0" distL="0" distR="0" wp14:anchorId="67ACCE5C" wp14:editId="193604EF">
+            <wp:extent cx="5731510" cy="3381375"/>
+            <wp:effectExtent l="0" t="0" r="2540" b="9525"/>
+            <wp:docPr id="4" name="Picture 4"/>
+            <wp:cNvGraphicFramePr>
+              <a:graphicFrameLocks xmlns:a="http://schemas.openxmlformats.org/drawingml/2006/main" noChangeAspect="1"/>
+            </wp:cNvGraphicFramePr>
+            <a:graphic xmlns:a="http://schemas.openxmlformats.org/drawingml/2006/main">
+              <a:graphicData uri="http://schemas.openxmlformats.org/drawingml/2006/picture">
+                <pic:pic xmlns:pic="http://schemas.openxmlformats.org/drawingml/2006/picture">
+                  <pic:nvPicPr>
+                    <pic:cNvPr id="1" name=""/>
+                    <pic:cNvPicPr/>
+                  </pic:nvPicPr>
+                  <pic:blipFill>
+                    <a:blip r:embed="rId9"/>
+                    <a:stretch>
+                      <a:fillRect/>
+                    </a:stretch>
+                  </pic:blipFill>
+                  <pic:spPr>
+                    <a:xfrm>
+                      <a:off x="0" y="0"/>
                       <a:ext cx="5731510" cy="3381375"/>
+                    </a:xfrm>
+                    <a:prstGeom prst="rect">
+                      <a:avLst/>
+                    </a:prstGeom>
+                  </pic:spPr>
+                </pic:pic>
+              </a:graphicData>
+            </a:graphic>
+          </wp:inline>
+        </w:drawing>
+      </w:r>
+    </w:p>
+    <w:p>
+      <w:pPr>
+        <w:pStyle w:val="ListParagraph"/>
+      </w:pPr>
+    </w:p>
+    <w:p>
+      <w:pPr>
+        <w:pStyle w:val="ListParagraph"/>
+      </w:pPr>
+      <w:r>
+        <w:t>On providing a portion of Trivia it classifies the input as Trivia and returns the result as shown below.</w:t>
+      </w:r>
+    </w:p>
+    <w:p>
+      <w:pPr>
+        <w:pStyle w:val="ListParagraph"/>
+      </w:pPr>
+    </w:p>
+    <w:p>
+      <w:pPr>
+        <w:pStyle w:val="ListParagraph"/>
+      </w:pPr>
+      <w:r>
+        <w:rPr>
+          <w:noProof/>
+          <w:lang w:eastAsia="en-IN"/>
+        </w:rPr>
+        <w:drawing>
+          <wp:inline distT="0" distB="0" distL="0" distR="0" wp14:anchorId="790853FF" wp14:editId="313FB9CB">
+            <wp:extent cx="3962400" cy="2876550"/>
+            <wp:effectExtent l="0" t="0" r="0" b="0"/>
+            <wp:docPr id="6" name="Picture 6"/>
+            <wp:cNvGraphicFramePr>
+              <a:graphicFrameLocks xmlns:a="http://schemas.openxmlformats.org/drawingml/2006/main" noChangeAspect="1"/>
+            </wp:cNvGraphicFramePr>
+            <a:graphic xmlns:a="http://schemas.openxmlformats.org/drawingml/2006/main">
+              <a:graphicData uri="http://schemas.openxmlformats.org/drawingml/2006/picture">
+                <pic:pic xmlns:pic="http://schemas.openxmlformats.org/drawingml/2006/picture">
+                  <pic:nvPicPr>
+                    <pic:cNvPr id="1" name=""/>
+                    <pic:cNvPicPr/>
+                  </pic:nvPicPr>
+                  <pic:blipFill>
+                    <a:blip r:embed="rId10"/>
+                    <a:stretch>
+                      <a:fillRect/>
+                    </a:stretch>
+                  </pic:blipFill>
+                  <pic:spPr>
+                    <a:xfrm>
+                      <a:off x="0" y="0"/>
+                      <a:ext cx="3962400" cy="2876550"/>
+                    </a:xfrm>
+                    <a:prstGeom prst="rect">
+                      <a:avLst/>
+                    </a:prstGeom>
+                  </pic:spPr>
+                </pic:pic>
+              </a:graphicData>
+            </a:graphic>
+          </wp:inline>
+        </w:drawing>
+      </w:r>
+      <w:r>
+        <w:br/>
+      </w:r>
+      <w:r>
+        <w:br/>
+      </w:r>
+    </w:p>
+    <w:p>
+      <w:pPr>
+        <w:pStyle w:val="ListParagraph"/>
+      </w:pPr>
+      <w:r>
+        <w:rPr>
+          <w:noProof/>
+          <w:lang w:eastAsia="en-IN"/>
+        </w:rPr>
+        <w:lastRenderedPageBreak/>
+        <w:drawing>
+          <wp:inline distT="0" distB="0" distL="0" distR="0" wp14:anchorId="50D7056F" wp14:editId="1762F1D9">
+            <wp:extent cx="5731510" cy="4029075"/>
+            <wp:effectExtent l="0" t="0" r="2540" b="9525"/>
+            <wp:docPr id="7" name="Picture 7"/>
+            <wp:cNvGraphicFramePr>
+              <a:graphicFrameLocks xmlns:a="http://schemas.openxmlformats.org/drawingml/2006/main" noChangeAspect="1"/>
+            </wp:cNvGraphicFramePr>
+            <a:graphic xmlns:a="http://schemas.openxmlformats.org/drawingml/2006/main">
+              <a:graphicData uri="http://schemas.openxmlformats.org/drawingml/2006/picture">
+                <pic:pic xmlns:pic="http://schemas.openxmlformats.org/drawingml/2006/picture">
+                  <pic:nvPicPr>
+                    <pic:cNvPr id="1" name=""/>
+                    <pic:cNvPicPr/>
+                  </pic:nvPicPr>
+                  <pic:blipFill>
+                    <a:blip r:embed="rId11"/>
+                    <a:stretch>
+                      <a:fillRect/>
+                    </a:stretch>
+                  </pic:blipFill>
+                  <pic:spPr>
+                    <a:xfrm>
+                      <a:off x="0" y="0"/>
+                      <a:ext cx="5731510" cy="4029075"/>
                     </a:xfrm>
                     <a:prstGeom prst="rect">
                       <a:avLst/>

</xml_diff>